<commit_message>
improve reading in of data
</commit_message>
<xml_diff>
--- a/exec/word_styles.docx
+++ b/exec/word_styles.docx
@@ -54,7 +54,12 @@
         <w:t>4</w:t>
       </w:r>
       <w:r>
-        <w:t xml:space="preserve"> text to get </w:t>
+        <w:t xml:space="preserve"> text to g</w:t>
+      </w:r>
+      <w:bookmarkStart w:id="0" w:name="_GoBack"/>
+      <w:bookmarkEnd w:id="0"/>
+      <w:r>
+        <w:t xml:space="preserve">et </w:t>
       </w:r>
       <w:proofErr w:type="spellStart"/>
       <w:r>
@@ -75,13 +80,11 @@
       <w:pPr>
         <w:pStyle w:val="Heading5"/>
       </w:pPr>
-      <w:bookmarkStart w:id="0" w:name="_GoBack"/>
       <w:r>
         <w:lastRenderedPageBreak/>
         <w:t>Heading 5</w:t>
       </w:r>
     </w:p>
-    <w:bookmarkEnd w:id="0"/>
     <w:p/>
     <w:p>
       <w:pPr>
@@ -888,10 +891,10 @@
     <w:uiPriority w:val="9"/>
     <w:unhideWhenUsed/>
     <w:qFormat/>
-    <w:rsid w:val="00D45232"/>
+    <w:rsid w:val="00F567C5"/>
     <w:pPr>
       <w:ind w:left="680" w:right="680"/>
-      <w:jc w:val="both"/>
+      <w:jc w:val="center"/>
       <w:outlineLvl w:val="3"/>
     </w:pPr>
   </w:style>
@@ -1556,10 +1559,10 @@
     <w:uiPriority w:val="9"/>
     <w:unhideWhenUsed/>
     <w:qFormat/>
-    <w:rsid w:val="00D45232"/>
+    <w:rsid w:val="00F567C5"/>
     <w:pPr>
       <w:ind w:left="680" w:right="680"/>
-      <w:jc w:val="both"/>
+      <w:jc w:val="center"/>
       <w:outlineLvl w:val="3"/>
     </w:pPr>
   </w:style>

</xml_diff>

<commit_message>
revert back to original header 4
</commit_message>
<xml_diff>
--- a/exec/word_styles.docx
+++ b/exec/word_styles.docx
@@ -54,23 +54,15 @@
         <w:t>4</w:t>
       </w:r>
       <w:r>
-        <w:t xml:space="preserve"> text to g</w:t>
+        <w:t xml:space="preserve"> text to get </w:t>
+      </w:r>
+      <w:r>
+        <w:t>justified</w:t>
       </w:r>
       <w:bookmarkStart w:id="0" w:name="_GoBack"/>
       <w:bookmarkEnd w:id="0"/>
       <w:r>
-        <w:t xml:space="preserve">et </w:t>
-      </w:r>
-      <w:proofErr w:type="spellStart"/>
-      <w:r>
-        <w:t>centered</w:t>
-      </w:r>
-      <w:proofErr w:type="spellEnd"/>
-      <w:r>
         <w:t xml:space="preserve"> text</w:t>
-      </w:r>
-      <w:r>
-        <w:t xml:space="preserve"> for the text</w:t>
       </w:r>
       <w:r>
         <w:t>.</w:t>
@@ -150,7 +142,6 @@
       <w:pPr>
         <w:pStyle w:val="SourceCode"/>
       </w:pPr>
-      <w:proofErr w:type="gramStart"/>
       <w:r>
         <w:rPr>
           <w:rStyle w:val="KeywordTok0"/>
@@ -163,15 +154,7 @@
           <w:rStyle w:val="NormalTok0"/>
           <w:rFonts w:ascii="Courier New" w:hAnsi="Courier New" w:cs="Courier New"/>
         </w:rPr>
-        <w:t>(</w:t>
-      </w:r>
-      <w:proofErr w:type="gramEnd"/>
-      <w:r>
-        <w:rPr>
-          <w:rStyle w:val="NormalTok0"/>
-          <w:rFonts w:ascii="Courier New" w:hAnsi="Courier New" w:cs="Courier New"/>
-        </w:rPr>
-        <w:t>cars)</w:t>
+        <w:t>(cars)</w:t>
       </w:r>
     </w:p>
     <w:p>
@@ -183,65 +166,17 @@
           <w:rStyle w:val="VerbatimChar"/>
           <w:rFonts w:ascii="Courier New" w:hAnsi="Courier New" w:cs="Courier New"/>
         </w:rPr>
-        <w:t xml:space="preserve">##      speed           </w:t>
-      </w:r>
-      <w:proofErr w:type="spellStart"/>
+        <w:t xml:space="preserve">##      speed           dist       </w:t>
+      </w:r>
+      <w:r>
+        <w:br/>
+      </w:r>
       <w:r>
         <w:rPr>
           <w:rStyle w:val="VerbatimChar"/>
           <w:rFonts w:ascii="Courier New" w:hAnsi="Courier New" w:cs="Courier New"/>
         </w:rPr>
-        <w:t>dist</w:t>
-      </w:r>
-      <w:proofErr w:type="spellEnd"/>
-      <w:r>
-        <w:rPr>
-          <w:rStyle w:val="VerbatimChar"/>
-          <w:rFonts w:ascii="Courier New" w:hAnsi="Courier New" w:cs="Courier New"/>
-        </w:rPr>
-        <w:t xml:space="preserve">       </w:t>
-      </w:r>
-      <w:r>
-        <w:br/>
-      </w:r>
-      <w:r>
-        <w:rPr>
-          <w:rStyle w:val="VerbatimChar"/>
-          <w:rFonts w:ascii="Courier New" w:hAnsi="Courier New" w:cs="Courier New"/>
-        </w:rPr>
-        <w:t>#</w:t>
-      </w:r>
-      <w:proofErr w:type="gramStart"/>
-      <w:r>
-        <w:rPr>
-          <w:rStyle w:val="VerbatimChar"/>
-          <w:rFonts w:ascii="Courier New" w:hAnsi="Courier New" w:cs="Courier New"/>
-        </w:rPr>
-        <w:t>#  Min</w:t>
-      </w:r>
-      <w:proofErr w:type="gramEnd"/>
-      <w:r>
-        <w:rPr>
-          <w:rStyle w:val="VerbatimChar"/>
-          <w:rFonts w:ascii="Courier New" w:hAnsi="Courier New" w:cs="Courier New"/>
-        </w:rPr>
-        <w:t xml:space="preserve">.   </w:t>
-      </w:r>
-      <w:proofErr w:type="gramStart"/>
-      <w:r>
-        <w:rPr>
-          <w:rStyle w:val="VerbatimChar"/>
-          <w:rFonts w:ascii="Courier New" w:hAnsi="Courier New" w:cs="Courier New"/>
-        </w:rPr>
-        <w:t>: 4.0   Min.</w:t>
-      </w:r>
-      <w:proofErr w:type="gramEnd"/>
-      <w:r>
-        <w:rPr>
-          <w:rStyle w:val="VerbatimChar"/>
-          <w:rFonts w:ascii="Courier New" w:hAnsi="Courier New" w:cs="Courier New"/>
-        </w:rPr>
-        <w:t xml:space="preserve">   :  2.00  </w:t>
+        <w:t xml:space="preserve">##  Min.   : 4.0   Min.   :  2.00  </w:t>
       </w:r>
       <w:r>
         <w:br/>
@@ -291,33 +226,8 @@
           <w:rStyle w:val="VerbatimChar"/>
           <w:rFonts w:ascii="Courier New" w:hAnsi="Courier New" w:cs="Courier New"/>
         </w:rPr>
-        <w:t xml:space="preserve">##  Max.   </w:t>
-      </w:r>
-      <w:proofErr w:type="gramStart"/>
-      <w:r>
-        <w:rPr>
-          <w:rStyle w:val="VerbatimChar"/>
-          <w:rFonts w:ascii="Courier New" w:hAnsi="Courier New" w:cs="Courier New"/>
-        </w:rPr>
-        <w:t>:25.0</w:t>
-      </w:r>
-      <w:proofErr w:type="gramEnd"/>
-      <w:r>
-        <w:rPr>
-          <w:rStyle w:val="VerbatimChar"/>
-          <w:rFonts w:ascii="Courier New" w:hAnsi="Courier New" w:cs="Courier New"/>
-        </w:rPr>
-        <w:t xml:space="preserve">   Max.   </w:t>
-      </w:r>
-      <w:proofErr w:type="gramStart"/>
-      <w:r>
-        <w:rPr>
-          <w:rStyle w:val="VerbatimChar"/>
-          <w:rFonts w:ascii="Courier New" w:hAnsi="Courier New" w:cs="Courier New"/>
-        </w:rPr>
-        <w:t>:120.00</w:t>
-      </w:r>
-      <w:proofErr w:type="gramEnd"/>
+        <w:t>##  Max.   :25.0   Max.   :120.00</w:t>
+      </w:r>
     </w:p>
     <w:p>
       <w:r>
@@ -891,10 +801,10 @@
     <w:uiPriority w:val="9"/>
     <w:unhideWhenUsed/>
     <w:qFormat/>
-    <w:rsid w:val="00F567C5"/>
+    <w:rsid w:val="00143421"/>
     <w:pPr>
       <w:ind w:left="680" w:right="680"/>
-      <w:jc w:val="center"/>
+      <w:jc w:val="both"/>
       <w:outlineLvl w:val="3"/>
     </w:pPr>
   </w:style>
@@ -1559,10 +1469,10 @@
     <w:uiPriority w:val="9"/>
     <w:unhideWhenUsed/>
     <w:qFormat/>
-    <w:rsid w:val="00F567C5"/>
+    <w:rsid w:val="00143421"/>
     <w:pPr>
       <w:ind w:left="680" w:right="680"/>
-      <w:jc w:val="center"/>
+      <w:jc w:val="both"/>
       <w:outlineLvl w:val="3"/>
     </w:pPr>
   </w:style>

</xml_diff>